<commit_message>
added sales and mbq trigger doc
</commit_message>
<xml_diff>
--- a/Questionnaire.docx
+++ b/Questionnaire.docx
@@ -3399,6 +3399,14 @@
                 <w:rFonts w:ascii="Times New Roman" w:hAnsi="Times New Roman" w:cs="Times New Roman"/>
               </w:rPr>
             </w:pPr>
+            <w:r>
+              <w:rPr>
+                <w:rFonts w:ascii="Times New Roman" w:hAnsi="Times New Roman" w:cs="Times New Roman"/>
+              </w:rPr>
+              <w:t>different</w:t>
+            </w:r>
+            <w:bookmarkStart w:id="0" w:name="_GoBack"/>
+            <w:bookmarkEnd w:id="0"/>
           </w:p>
         </w:tc>
         <w:tc>
@@ -3503,6 +3511,12 @@
                 <w:rFonts w:ascii="Times New Roman" w:hAnsi="Times New Roman" w:cs="Times New Roman"/>
               </w:rPr>
             </w:pPr>
+            <w:r>
+              <w:rPr>
+                <w:rFonts w:ascii="Times New Roman" w:hAnsi="Times New Roman" w:cs="Times New Roman"/>
+              </w:rPr>
+              <w:t>Rice, vegies , meat</w:t>
+            </w:r>
           </w:p>
         </w:tc>
         <w:tc>
@@ -4395,6 +4409,7 @@
         <w:rPr>
           <w:rFonts w:ascii="Times New Roman" w:hAnsi="Times New Roman" w:cs="Times New Roman"/>
         </w:rPr>
+        <w:lastRenderedPageBreak/>
         <w:tab/>
         <w:t>d) Activity</w:t>
       </w:r>
@@ -4630,7 +4645,7 @@
         <w:rPr>
           <w:rFonts w:ascii="Times New Roman" w:hAnsi="Times New Roman" w:cs="Times New Roman"/>
         </w:rPr>
-        <w:t xml:space="preserve"> 64</w:t>
+        <w:t xml:space="preserve"> 65</w:t>
       </w:r>
       <w:r>
         <w:rPr>
@@ -4679,7 +4694,23 @@
         <w:rPr>
           <w:rFonts w:ascii="Times New Roman" w:hAnsi="Times New Roman" w:cs="Times New Roman"/>
         </w:rPr>
-        <w:t xml:space="preserve">      </w:t>
+        <w:t xml:space="preserve">     </w:t>
+      </w:r>
+      <w:r>
+        <w:rPr>
+          <w:rFonts w:ascii="Helvetica" w:hAnsi="Helvetica" w:cs="Helvetica"/>
+          <w:color w:val="333333"/>
+          <w:sz w:val="21"/>
+          <w:szCs w:val="21"/>
+          <w:shd w:val="clear" w:color="auto" w:fill="FFFFFF"/>
+        </w:rPr>
+        <w:t>78.5</w:t>
+      </w:r>
+      <w:r>
+        <w:rPr>
+          <w:rFonts w:ascii="Times New Roman" w:hAnsi="Times New Roman" w:cs="Times New Roman"/>
+        </w:rPr>
+        <w:t xml:space="preserve"> </w:t>
       </w:r>
       <w:r>
         <w:rPr>
@@ -4713,7 +4744,39 @@
           <w:rFonts w:ascii="Times New Roman" w:hAnsi="Times New Roman" w:cs="Times New Roman"/>
         </w:rPr>
         <w:tab/>
-        <w:t>:…………………cm</w:t>
+        <w:t>:</w:t>
+      </w:r>
+      <w:r>
+        <w:rPr>
+          <w:rFonts w:ascii="Helvetica" w:hAnsi="Helvetica" w:cs="Helvetica"/>
+          <w:color w:val="333333"/>
+          <w:sz w:val="21"/>
+          <w:szCs w:val="21"/>
+          <w:shd w:val="clear" w:color="auto" w:fill="FFFFFF"/>
+        </w:rPr>
+        <w:t xml:space="preserve"> </w:t>
+      </w:r>
+      <w:r>
+        <w:rPr>
+          <w:rFonts w:ascii="Helvetica" w:hAnsi="Helvetica" w:cs="Helvetica"/>
+          <w:color w:val="333333"/>
+          <w:sz w:val="21"/>
+          <w:szCs w:val="21"/>
+          <w:shd w:val="clear" w:color="auto" w:fill="FFFFFF"/>
+        </w:rPr>
+        <w:t xml:space="preserve"> 95</w:t>
+      </w:r>
+      <w:r>
+        <w:rPr>
+          <w:rFonts w:ascii="Times New Roman" w:hAnsi="Times New Roman" w:cs="Times New Roman"/>
+        </w:rPr>
+        <w:t xml:space="preserve"> </w:t>
+      </w:r>
+      <w:r>
+        <w:rPr>
+          <w:rFonts w:ascii="Times New Roman" w:hAnsi="Times New Roman" w:cs="Times New Roman"/>
+        </w:rPr>
+        <w:t>cm</w:t>
       </w:r>
     </w:p>
     <w:p>
@@ -5200,6 +5263,7 @@
         <w:rPr>
           <w:rFonts w:ascii="Times New Roman" w:hAnsi="Times New Roman" w:cs="Times New Roman"/>
         </w:rPr>
+        <w:lastRenderedPageBreak/>
         <w:t>Diabetes</w:t>
       </w:r>
       <w:r>
@@ -5278,8 +5342,6 @@
         </w:rPr>
         <w:t xml:space="preserve"> </w:t>
       </w:r>
-      <w:bookmarkStart w:id="0" w:name="_GoBack"/>
-      <w:bookmarkEnd w:id="0"/>
       <w:r>
         <w:rPr>
           <w:rFonts w:ascii="Times New Roman" w:hAnsi="Times New Roman" w:cs="Times New Roman"/>
@@ -5304,7 +5366,6 @@
         <w:rPr>
           <w:rFonts w:ascii="Times New Roman" w:hAnsi="Times New Roman" w:cs="Times New Roman"/>
         </w:rPr>
-        <w:lastRenderedPageBreak/>
         <w:t>Gastritis</w:t>
       </w:r>
       <w:r>

</xml_diff>